<commit_message>
Exposition and Curation final data
</commit_message>
<xml_diff>
--- a/Exposition and Curation Draft.docx
+++ b/Exposition and Curation Draft.docx
@@ -661,21 +661,7 @@
         <w:rPr>
           <w:lang w:val="en-US"/>
         </w:rPr>
-        <w:t xml:space="preserve">, </w:t>
-      </w:r>
-      <w:proofErr w:type="spellStart"/>
-      <w:r>
-        <w:rPr>
-          <w:lang w:val="en-US"/>
-        </w:rPr>
-        <w:t>TractNHOPI</w:t>
-      </w:r>
-      <w:proofErr w:type="spellEnd"/>
-      <w:r>
-        <w:rPr>
-          <w:lang w:val="en-US"/>
-        </w:rPr>
-        <w:t xml:space="preserve">, </w:t>
+        <w:t xml:space="preserve">, TractNHOPI, </w:t>
       </w:r>
       <w:proofErr w:type="spellStart"/>
       <w:r>
@@ -1482,6 +1468,20 @@
         </w:rPr>
         <w:t>When analyzing food deserts or making policy recommendations based on this dataset, it's essential to be aware of these limitations and consider using supplementary data sources or conducting on-the-ground assessments to obtain a more comprehensive understanding of food access issues in specific areas.</w:t>
       </w:r>
+    </w:p>
+    <w:p>
+      <w:pPr>
+        <w:rPr>
+          <w:lang w:val="en-US"/>
+        </w:rPr>
+      </w:pPr>
+    </w:p>
+    <w:p>
+      <w:pPr>
+        <w:rPr>
+          <w:lang w:val="en-US"/>
+        </w:rPr>
+      </w:pPr>
     </w:p>
     <w:sectPr>
       <w:pgSz w:w="11906" w:h="16838"/>

</xml_diff>